<commit_message>
add JavaWeb folder and first note commit
</commit_message>
<xml_diff>
--- a/resume/Resume.docx
+++ b/resume/Resume.docx
@@ -21,7 +21,7 @@
         <w:bidi w:val="0"/>
         <w:adjustRightInd/>
         <w:snapToGrid/>
-        <w:spacing w:line="360" w:lineRule="auto"/>
+        <w:spacing w:line="336" w:lineRule="auto"/>
         <w:jc w:val="center"/>
         <w:textAlignment w:val="auto"/>
         <w:rPr>
@@ -44,7 +44,6 @@
         <w:t>Zilin Xu</w:t>
       </w:r>
     </w:p>
-    <w:bookmarkEnd w:id="0"/>
     <w:p>
       <w:pPr>
         <w:pStyle w:val="11"/>
@@ -61,7 +60,7 @@
         <w:bidi w:val="0"/>
         <w:adjustRightInd/>
         <w:snapToGrid/>
-        <w:spacing w:line="360" w:lineRule="auto"/>
+        <w:spacing w:line="336" w:lineRule="auto"/>
         <w:ind w:left="1440" w:leftChars="0" w:firstLine="720" w:firstLineChars="0"/>
         <w:jc w:val="both"/>
         <w:textAlignment w:val="auto"/>
@@ -206,7 +205,7 @@
         <w:bidi w:val="0"/>
         <w:adjustRightInd/>
         <w:snapToGrid/>
-        <w:spacing w:line="360" w:lineRule="auto"/>
+        <w:spacing w:line="336" w:lineRule="auto"/>
         <w:textAlignment w:val="auto"/>
         <w:rPr>
           <w:rFonts w:hint="default" w:ascii="Times New Roman Regular" w:hAnsi="Times New Roman Regular" w:cs="Times New Roman Regular"/>
@@ -244,7 +243,7 @@
         <w:bidi w:val="0"/>
         <w:adjustRightInd/>
         <w:snapToGrid/>
-        <w:spacing w:line="360" w:lineRule="auto"/>
+        <w:spacing w:line="336" w:lineRule="auto"/>
         <w:textAlignment w:val="auto"/>
         <w:rPr>
           <w:rFonts w:hint="default" w:ascii="Times New Roman Regular" w:hAnsi="Times New Roman Regular" w:cs="Times New Roman Regular"/>
@@ -317,7 +316,7 @@
         <w:bidi w:val="0"/>
         <w:adjustRightInd/>
         <w:snapToGrid/>
-        <w:spacing w:line="360" w:lineRule="auto"/>
+        <w:spacing w:line="336" w:lineRule="auto"/>
         <w:textAlignment w:val="auto"/>
         <w:rPr>
           <w:rFonts w:hint="default" w:ascii="Times New Roman Regular" w:hAnsi="Times New Roman Regular" w:cs="Times New Roman Regular"/>
@@ -374,7 +373,7 @@
         <w:bidi w:val="0"/>
         <w:adjustRightInd/>
         <w:snapToGrid/>
-        <w:spacing w:line="360" w:lineRule="auto"/>
+        <w:spacing w:line="336" w:lineRule="auto"/>
         <w:textAlignment w:val="auto"/>
         <w:rPr>
           <w:rFonts w:hint="default" w:ascii="Times New Roman Regular" w:hAnsi="Times New Roman Regular" w:cs="Times New Roman Regular"/>
@@ -437,7 +436,7 @@
         <w:bidi w:val="0"/>
         <w:adjustRightInd/>
         <w:snapToGrid/>
-        <w:spacing w:line="360" w:lineRule="auto"/>
+        <w:spacing w:line="336" w:lineRule="auto"/>
         <w:textAlignment w:val="auto"/>
         <w:rPr>
           <w:rFonts w:hint="default" w:ascii="Times New Roman Regular" w:hAnsi="Times New Roman Regular" w:cs="Times New Roman Regular"/>
@@ -493,7 +492,7 @@
         <w:bidi w:val="0"/>
         <w:adjustRightInd/>
         <w:snapToGrid/>
-        <w:spacing w:line="360" w:lineRule="auto"/>
+        <w:spacing w:line="336" w:lineRule="auto"/>
         <w:textAlignment w:val="auto"/>
         <w:rPr>
           <w:rFonts w:hint="default" w:ascii="Times New Roman Regular" w:hAnsi="Times New Roman Regular" w:eastAsia="宋体" w:cs="Times New Roman Regular"/>
@@ -511,7 +510,7 @@
           <w:szCs w:val="32"/>
           <w:lang w:val="en-US" w:eastAsia="zh-CN"/>
         </w:rPr>
-        <w:t>Personal skills overview</w:t>
+        <w:t>PERSONAL SKILLS</w:t>
       </w:r>
     </w:p>
     <w:p>
@@ -533,7 +532,7 @@
         <w:bidi w:val="0"/>
         <w:adjustRightInd/>
         <w:snapToGrid/>
-        <w:spacing w:line="360" w:lineRule="auto"/>
+        <w:spacing w:line="336" w:lineRule="auto"/>
         <w:textAlignment w:val="auto"/>
         <w:rPr>
           <w:rFonts w:hint="default" w:ascii="Times New Roman Regular" w:hAnsi="Times New Roman Regular" w:cs="Times New Roman Regular"/>
@@ -642,6 +641,7 @@
         <w:pageBreakBefore w:val="0"/>
         <w:widowControl/>
         <w:numPr>
+          <w:ilvl w:val="0"/>
           <w:numId w:val="0"/>
         </w:numPr>
         <w:tabs>
@@ -656,7 +656,7 @@
         <w:bidi w:val="0"/>
         <w:adjustRightInd/>
         <w:snapToGrid/>
-        <w:spacing w:line="360" w:lineRule="auto"/>
+        <w:spacing w:line="336" w:lineRule="auto"/>
         <w:ind w:leftChars="0"/>
         <w:textAlignment w:val="auto"/>
         <w:rPr>
@@ -732,6 +732,7 @@
         <w:pageBreakBefore w:val="0"/>
         <w:widowControl/>
         <w:numPr>
+          <w:ilvl w:val="0"/>
           <w:numId w:val="0"/>
         </w:numPr>
         <w:tabs>
@@ -746,7 +747,7 @@
         <w:bidi w:val="0"/>
         <w:adjustRightInd/>
         <w:snapToGrid/>
-        <w:spacing w:line="360" w:lineRule="auto"/>
+        <w:spacing w:line="336" w:lineRule="auto"/>
         <w:ind w:leftChars="0"/>
         <w:textAlignment w:val="auto"/>
         <w:rPr>
@@ -811,7 +812,7 @@
         <w:bidi w:val="0"/>
         <w:adjustRightInd/>
         <w:snapToGrid/>
-        <w:spacing w:line="360" w:lineRule="auto"/>
+        <w:spacing w:line="336" w:lineRule="auto"/>
         <w:textAlignment w:val="auto"/>
         <w:rPr>
           <w:rFonts w:hint="default" w:ascii="Times New Roman Regular" w:hAnsi="Times New Roman Regular" w:cs="Times New Roman Regular"/>
@@ -849,7 +850,7 @@
         <w:bidi w:val="0"/>
         <w:adjustRightInd/>
         <w:snapToGrid/>
-        <w:spacing w:line="360" w:lineRule="auto"/>
+        <w:spacing w:line="336" w:lineRule="auto"/>
         <w:textAlignment w:val="auto"/>
         <w:rPr>
           <w:rFonts w:hint="default" w:ascii="Times New Roman Regular" w:hAnsi="Times New Roman Regular" w:cs="Times New Roman Regular"/>
@@ -923,7 +924,7 @@
         <w:bidi w:val="0"/>
         <w:adjustRightInd/>
         <w:snapToGrid/>
-        <w:spacing w:line="360" w:lineRule="auto"/>
+        <w:spacing w:line="336" w:lineRule="auto"/>
         <w:textAlignment w:val="auto"/>
         <w:rPr>
           <w:rFonts w:hint="default" w:ascii="Times New Roman Regular" w:hAnsi="Times New Roman Regular" w:cs="Times New Roman Regular"/>
@@ -989,7 +990,7 @@
         <w:bidi w:val="0"/>
         <w:adjustRightInd/>
         <w:snapToGrid/>
-        <w:spacing w:line="360" w:lineRule="auto"/>
+        <w:spacing w:line="336" w:lineRule="auto"/>
         <w:textAlignment w:val="auto"/>
         <w:rPr>
           <w:rFonts w:hint="default" w:ascii="Times New Roman Regular" w:hAnsi="Times New Roman Regular" w:cs="Times New Roman Regular"/>
@@ -1088,7 +1089,7 @@
         <w:bidi w:val="0"/>
         <w:adjustRightInd/>
         <w:snapToGrid/>
-        <w:spacing w:line="360" w:lineRule="auto"/>
+        <w:spacing w:line="336" w:lineRule="auto"/>
         <w:ind w:left="360" w:hanging="180"/>
         <w:textAlignment w:val="auto"/>
         <w:rPr>
@@ -1234,7 +1235,7 @@
         <w:bidi w:val="0"/>
         <w:adjustRightInd/>
         <w:snapToGrid/>
-        <w:spacing w:line="360" w:lineRule="auto"/>
+        <w:spacing w:line="336" w:lineRule="auto"/>
         <w:ind w:left="360" w:hanging="180"/>
         <w:textAlignment w:val="auto"/>
         <w:rPr>
@@ -1432,7 +1433,7 @@
         <w:bidi w:val="0"/>
         <w:adjustRightInd/>
         <w:snapToGrid/>
-        <w:spacing w:line="360" w:lineRule="auto"/>
+        <w:spacing w:line="336" w:lineRule="auto"/>
         <w:ind w:left="360" w:hanging="180"/>
         <w:textAlignment w:val="auto"/>
         <w:rPr>
@@ -1543,7 +1544,7 @@
         <w:bidi w:val="0"/>
         <w:adjustRightInd/>
         <w:snapToGrid/>
-        <w:spacing w:line="360" w:lineRule="auto"/>
+        <w:spacing w:line="336" w:lineRule="auto"/>
         <w:ind w:left="360" w:hanging="180"/>
         <w:textAlignment w:val="auto"/>
         <w:rPr>
@@ -1616,7 +1617,7 @@
         <w:bidi w:val="0"/>
         <w:adjustRightInd/>
         <w:snapToGrid/>
-        <w:spacing w:line="360" w:lineRule="auto"/>
+        <w:spacing w:line="336" w:lineRule="auto"/>
         <w:textAlignment w:val="auto"/>
         <w:rPr>
           <w:rFonts w:hint="default" w:ascii="Times New Roman Regular" w:hAnsi="Times New Roman Regular" w:cs="Times New Roman Regular"/>
@@ -1654,7 +1655,7 @@
         <w:bidi w:val="0"/>
         <w:adjustRightInd/>
         <w:snapToGrid/>
-        <w:spacing w:line="360" w:lineRule="auto"/>
+        <w:spacing w:line="336" w:lineRule="auto"/>
         <w:textAlignment w:val="auto"/>
         <w:rPr>
           <w:rFonts w:hint="default" w:ascii="Times New Roman Regular" w:hAnsi="Times New Roman Regular" w:cs="Times New Roman Regular"/>
@@ -1749,7 +1750,7 @@
         <w:bidi w:val="0"/>
         <w:adjustRightInd/>
         <w:snapToGrid/>
-        <w:spacing w:line="360" w:lineRule="auto"/>
+        <w:spacing w:line="336" w:lineRule="auto"/>
         <w:ind w:left="360" w:hanging="180"/>
         <w:textAlignment w:val="auto"/>
         <w:rPr>
@@ -1895,7 +1896,7 @@
         <w:bidi w:val="0"/>
         <w:adjustRightInd/>
         <w:snapToGrid/>
-        <w:spacing w:line="360" w:lineRule="auto"/>
+        <w:spacing w:line="336" w:lineRule="auto"/>
         <w:ind w:left="360" w:hanging="180"/>
         <w:textAlignment w:val="auto"/>
         <w:rPr>
@@ -1968,7 +1969,7 @@
         <w:bidi w:val="0"/>
         <w:adjustRightInd/>
         <w:snapToGrid/>
-        <w:spacing w:line="360" w:lineRule="auto"/>
+        <w:spacing w:line="336" w:lineRule="auto"/>
         <w:textAlignment w:val="auto"/>
         <w:rPr>
           <w:rFonts w:hint="default" w:ascii="Times New Roman Regular" w:hAnsi="Times New Roman Regular" w:cs="Times New Roman Regular"/>
@@ -2033,7 +2034,7 @@
         <w:bidi w:val="0"/>
         <w:adjustRightInd/>
         <w:snapToGrid/>
-        <w:spacing w:line="360" w:lineRule="auto"/>
+        <w:spacing w:line="336" w:lineRule="auto"/>
         <w:ind w:left="360" w:hanging="180"/>
         <w:textAlignment w:val="auto"/>
         <w:rPr>
@@ -2107,7 +2108,7 @@
         <w:bidi w:val="0"/>
         <w:adjustRightInd/>
         <w:snapToGrid/>
-        <w:spacing w:line="360" w:lineRule="auto"/>
+        <w:spacing w:line="336" w:lineRule="auto"/>
         <w:ind w:left="360" w:hanging="180"/>
         <w:textAlignment w:val="auto"/>
         <w:rPr>
@@ -2190,7 +2191,7 @@
         <w:bidi w:val="0"/>
         <w:adjustRightInd/>
         <w:snapToGrid/>
-        <w:spacing w:line="360" w:lineRule="auto"/>
+        <w:spacing w:line="336" w:lineRule="auto"/>
         <w:ind w:left="360" w:hanging="180"/>
         <w:textAlignment w:val="auto"/>
         <w:rPr>
@@ -2281,7 +2282,7 @@
         <w:bidi w:val="0"/>
         <w:adjustRightInd/>
         <w:snapToGrid/>
-        <w:spacing w:line="360" w:lineRule="auto"/>
+        <w:spacing w:line="336" w:lineRule="auto"/>
         <w:textAlignment w:val="auto"/>
         <w:rPr>
           <w:rFonts w:hint="default" w:ascii="Times New Roman Regular" w:hAnsi="Times New Roman Regular" w:cs="Times New Roman Regular"/>
@@ -2355,7 +2356,7 @@
         <w:bidi w:val="0"/>
         <w:adjustRightInd/>
         <w:snapToGrid/>
-        <w:spacing w:line="360" w:lineRule="auto"/>
+        <w:spacing w:line="336" w:lineRule="auto"/>
         <w:ind w:left="360" w:hanging="180"/>
         <w:textAlignment w:val="auto"/>
         <w:rPr>
@@ -2483,7 +2484,7 @@
         <w:bidi w:val="0"/>
         <w:adjustRightInd/>
         <w:snapToGrid/>
-        <w:spacing w:line="360" w:lineRule="auto"/>
+        <w:spacing w:line="336" w:lineRule="auto"/>
         <w:ind w:left="360" w:hanging="180"/>
         <w:textAlignment w:val="auto"/>
         <w:rPr>
@@ -2575,7 +2576,7 @@
         <w:bidi w:val="0"/>
         <w:adjustRightInd/>
         <w:snapToGrid/>
-        <w:spacing w:line="360" w:lineRule="auto"/>
+        <w:spacing w:line="336" w:lineRule="auto"/>
         <w:ind w:left="360" w:hanging="180"/>
         <w:textAlignment w:val="auto"/>
         <w:rPr>
@@ -2678,7 +2679,7 @@
         <w:bidi w:val="0"/>
         <w:adjustRightInd/>
         <w:snapToGrid/>
-        <w:spacing w:line="360" w:lineRule="auto"/>
+        <w:spacing w:line="336" w:lineRule="auto"/>
         <w:textAlignment w:val="auto"/>
         <w:rPr>
           <w:rFonts w:hint="default" w:ascii="Times New Roman Regular" w:hAnsi="Times New Roman Regular" w:cs="Times New Roman Regular"/>
@@ -2716,7 +2717,7 @@
         <w:bidi w:val="0"/>
         <w:adjustRightInd/>
         <w:snapToGrid/>
-        <w:spacing w:line="360" w:lineRule="auto"/>
+        <w:spacing w:line="336" w:lineRule="auto"/>
         <w:textAlignment w:val="auto"/>
         <w:rPr>
           <w:rFonts w:hint="default" w:ascii="Times New Roman Regular" w:hAnsi="Times New Roman Regular" w:cs="Times New Roman Regular"/>
@@ -2770,7 +2771,7 @@
         <w:bidi w:val="0"/>
         <w:adjustRightInd/>
         <w:snapToGrid/>
-        <w:spacing w:line="360" w:lineRule="auto"/>
+        <w:spacing w:line="336" w:lineRule="auto"/>
         <w:textAlignment w:val="auto"/>
         <w:rPr>
           <w:rFonts w:hint="default" w:ascii="Times New Roman Regular" w:hAnsi="Times New Roman Regular" w:cs="Times New Roman Regular"/>
@@ -2827,7 +2828,7 @@
         <w:bidi w:val="0"/>
         <w:adjustRightInd/>
         <w:snapToGrid/>
-        <w:spacing w:line="360" w:lineRule="auto"/>
+        <w:spacing w:line="336" w:lineRule="auto"/>
         <w:ind w:left="360" w:hanging="180"/>
         <w:textAlignment w:val="auto"/>
         <w:rPr>
@@ -2954,7 +2955,7 @@
         <w:bidi w:val="0"/>
         <w:adjustRightInd/>
         <w:snapToGrid/>
-        <w:spacing w:line="360" w:lineRule="auto"/>
+        <w:spacing w:line="336" w:lineRule="auto"/>
         <w:ind w:left="360" w:hanging="180"/>
         <w:textAlignment w:val="auto"/>
         <w:rPr>
@@ -3028,7 +3029,7 @@
         <w:bidi w:val="0"/>
         <w:adjustRightInd/>
         <w:snapToGrid/>
-        <w:spacing w:line="360" w:lineRule="auto"/>
+        <w:spacing w:line="336" w:lineRule="auto"/>
         <w:textAlignment w:val="auto"/>
         <w:rPr>
           <w:rFonts w:hint="default" w:ascii="Times New Roman Regular" w:hAnsi="Times New Roman Regular" w:cs="Times New Roman Regular"/>
@@ -3082,7 +3083,7 @@
         <w:bidi w:val="0"/>
         <w:adjustRightInd/>
         <w:snapToGrid/>
-        <w:spacing w:line="360" w:lineRule="auto"/>
+        <w:spacing w:line="336" w:lineRule="auto"/>
         <w:textAlignment w:val="auto"/>
         <w:rPr>
           <w:rFonts w:hint="default" w:ascii="Times New Roman Regular" w:hAnsi="Times New Roman Regular" w:cs="Times New Roman Regular"/>
@@ -3139,7 +3140,7 @@
         <w:bidi w:val="0"/>
         <w:adjustRightInd/>
         <w:snapToGrid/>
-        <w:spacing w:line="360" w:lineRule="auto"/>
+        <w:spacing w:line="336" w:lineRule="auto"/>
         <w:ind w:left="360" w:hanging="180"/>
         <w:textAlignment w:val="auto"/>
         <w:rPr>
@@ -3195,7 +3196,7 @@
         <w:bidi w:val="0"/>
         <w:adjustRightInd/>
         <w:snapToGrid/>
-        <w:spacing w:line="360" w:lineRule="auto"/>
+        <w:spacing w:line="336" w:lineRule="auto"/>
         <w:ind w:left="363" w:hanging="181"/>
         <w:textAlignment w:val="auto"/>
         <w:rPr>
@@ -3327,9 +3328,10 @@
         <w:t>students and won praise from all the parents.</w:t>
       </w:r>
     </w:p>
+    <w:bookmarkEnd w:id="0"/>
     <w:sectPr>
-      <w:pgSz w:w="11906" w:h="30614"/>
-      <w:pgMar w:top="624" w:right="607" w:bottom="624" w:left="607" w:header="720" w:footer="720" w:gutter="0"/>
+      <w:pgSz w:w="11906" w:h="28913"/>
+      <w:pgMar w:top="680" w:right="663" w:bottom="567" w:left="663" w:header="720" w:footer="720" w:gutter="0"/>
       <w:paperSrc/>
       <w:cols w:space="0" w:num="1"/>
       <w:rtlGutter w:val="0"/>

</xml_diff>